<commit_message>
add updated the pdf
</commit_message>
<xml_diff>
--- a/Introduction to Programming in R edited @03_01_2025 .docx
+++ b/Introduction to Programming in R edited @03_01_2025 .docx
@@ -5304,6 +5304,1235 @@
         <w:t>We have already created a few objects: x, y, junk. Will create a few more and will select, access and modify subsets of them.</w:t>
       </w:r>
     </w:p>
+    <w:p>
+      <w:pPr>
+        <w:pStyle w:val="ListParagraph"/>
+        <w:numPr>
+          <w:ilvl w:val="0"/>
+          <w:numId w:val="16"/>
+        </w:numPr>
+      </w:pPr>
+      <w:r>
+        <w:t xml:space="preserve">Create vectors, matrices and data frames using </w:t>
+      </w:r>
+      <w:r>
+        <w:rPr>
+          <w:i/>
+          <w:iCs/>
+        </w:rPr>
+        <w:t xml:space="preserve">seq, rep, rbind </w:t>
+      </w:r>
+      <w:r>
+        <w:t xml:space="preserve">and </w:t>
+      </w:r>
+      <w:r>
+        <w:rPr>
+          <w:i/>
+          <w:iCs/>
+        </w:rPr>
+        <w:t>cbind</w:t>
+      </w:r>
+    </w:p>
+    <w:tbl>
+      <w:tblPr>
+        <w:tblStyle w:val="TableGrid"/>
+        <w:tblW w:w="0" w:type="auto"/>
+        <w:tblInd w:w="720" w:type="dxa"/>
+        <w:tblLook w:val="04A0" w:firstRow="1" w:lastRow="0" w:firstColumn="1" w:lastColumn="0" w:noHBand="0" w:noVBand="1"/>
+      </w:tblPr>
+      <w:tblGrid>
+        <w:gridCol w:w="8296"/>
+      </w:tblGrid>
+      <w:tr>
+        <w:tc>
+          <w:tcPr>
+            <w:tcW w:w="9016" w:type="dxa"/>
+          </w:tcPr>
+          <w:p>
+            <w:r>
+              <w:lastRenderedPageBreak/>
+              <w:t># Vector</w:t>
+            </w:r>
+          </w:p>
+          <w:p>
+            <w:r>
+              <w:t>x.vec = seq(1, 7, by = 2)</w:t>
+            </w:r>
+          </w:p>
+          <w:p/>
+          <w:p>
+            <w:r>
+              <w:t xml:space="preserve"># The function seq is very useful, have a look at the help on seq </w:t>
+            </w:r>
+          </w:p>
+          <w:p/>
+          <w:p>
+            <w:r>
+              <w:t>names(x.vec) = letters[1:4]</w:t>
+            </w:r>
+          </w:p>
+          <w:p>
+            <w:r>
+              <w:t>xMat = cbind(x.vec , rnorm(4), rep(5,4)</w:t>
+            </w:r>
+          </w:p>
+          <w:p>
+            <w:r>
+              <w:t>yMat = rbind(1:3, rep(1,3))</w:t>
+            </w:r>
+          </w:p>
+          <w:p>
+            <w:r>
+              <w:t>z.Mat = rbind(xMat, yMat)</w:t>
+            </w:r>
+          </w:p>
+          <w:p>
+            <w:r>
+              <w:t>x.df = as.data.frame(xMat)</w:t>
+            </w:r>
+          </w:p>
+          <w:p>
+            <w:r>
+              <w:t>names(x.df) = c(“ind”, “random”, “score”)</w:t>
+            </w:r>
+          </w:p>
+        </w:tc>
+      </w:tr>
+    </w:tbl>
+    <w:p>
+      <w:pPr>
+        <w:pStyle w:val="ListParagraph"/>
+        <w:numPr>
+          <w:ilvl w:val="0"/>
+          <w:numId w:val="16"/>
+        </w:numPr>
+      </w:pPr>
+      <w:r>
+        <w:t>Accessing elements: NOTE use square brackets to access elements. The number of elements within the square bracket must equal the dimension of the object.</w:t>
+      </w:r>
+    </w:p>
+    <w:p>
+      <w:pPr>
+        <w:pStyle w:val="ListParagraph"/>
+        <w:numPr>
+          <w:ilvl w:val="1"/>
+          <w:numId w:val="16"/>
+        </w:numPr>
+      </w:pPr>
+      <w:r>
+        <w:t>vector[1]</w:t>
+      </w:r>
+    </w:p>
+    <w:p>
+      <w:pPr>
+        <w:pStyle w:val="ListParagraph"/>
+        <w:numPr>
+          <w:ilvl w:val="1"/>
+          <w:numId w:val="16"/>
+        </w:numPr>
+      </w:pPr>
+      <w:r>
+        <w:t>matrix[1,1]</w:t>
+      </w:r>
+    </w:p>
+    <w:p>
+      <w:pPr>
+        <w:pStyle w:val="ListParagraph"/>
+        <w:numPr>
+          <w:ilvl w:val="1"/>
+          <w:numId w:val="16"/>
+        </w:numPr>
+      </w:pPr>
+      <w:r>
+        <w:t>array with 3 dimensions [1,1,1]</w:t>
+      </w:r>
+    </w:p>
+    <w:tbl>
+      <w:tblPr>
+        <w:tblStyle w:val="TableGrid"/>
+        <w:tblW w:w="0" w:type="auto"/>
+        <w:tblLook w:val="04A0" w:firstRow="1" w:lastRow="0" w:firstColumn="1" w:lastColumn="0" w:noHBand="0" w:noVBand="1"/>
+      </w:tblPr>
+      <w:tblGrid>
+        <w:gridCol w:w="9016"/>
+      </w:tblGrid>
+      <w:tr>
+        <w:tc>
+          <w:tcPr>
+            <w:tcW w:w="9016" w:type="dxa"/>
+          </w:tcPr>
+          <w:p>
+            <w:r>
+              <w:t>x.vec[1]</w:t>
+            </w:r>
+          </w:p>
+          <w:p>
+            <w:r>
+              <w:t>x.vec[“a”]</w:t>
+            </w:r>
+          </w:p>
+          <w:p>
+            <w:r>
+              <w:t>xMat[,-c(1)]</w:t>
+            </w:r>
+          </w:p>
+          <w:p>
+            <w:r>
+              <w:t># Quick Exercise: What does this command do?</w:t>
+            </w:r>
+          </w:p>
+          <w:p>
+            <w:r>
+              <w:t>xMat[xMat[,1] &gt; 3, ]</w:t>
+            </w:r>
+          </w:p>
+        </w:tc>
+      </w:tr>
+    </w:tbl>
+    <w:p>
+      <w:r>
+        <w:t>If the object has class data.frame or list, you can use the dollar symbol $ to access elements. The $ can only access columns of data.frame</w:t>
+      </w:r>
+    </w:p>
+    <w:tbl>
+      <w:tblPr>
+        <w:tblStyle w:val="TableGrid"/>
+        <w:tblW w:w="0" w:type="auto"/>
+        <w:tblLook w:val="04A0" w:firstRow="1" w:lastRow="0" w:firstColumn="1" w:lastColumn="0" w:noHBand="0" w:noVBand="1"/>
+      </w:tblPr>
+      <w:tblGrid>
+        <w:gridCol w:w="9016"/>
+      </w:tblGrid>
+      <w:tr>
+        <w:tc>
+          <w:tcPr>
+            <w:tcW w:w="9016" w:type="dxa"/>
+          </w:tcPr>
+          <w:p>
+            <w:r>
+              <w:t>colnames(x.df)</w:t>
+            </w:r>
+          </w:p>
+          <w:p/>
+          <w:p>
+            <w:r>
+              <w:t>x.df$ind</w:t>
+            </w:r>
+          </w:p>
+          <w:p/>
+          <w:p>
+            <w:r>
+              <w:t>x.df[,1]</w:t>
+            </w:r>
+          </w:p>
+          <w:p/>
+          <w:p>
+            <w:r>
+              <w:t>names(newList1)</w:t>
+            </w:r>
+          </w:p>
+          <w:p>
+            <w:r>
+              <w:t>newList1$a</w:t>
+            </w:r>
+          </w:p>
+        </w:tc>
+      </w:tr>
+    </w:tbl>
+    <w:p/>
+    <w:p>
+      <w:pPr>
+        <w:pStyle w:val="Heading2"/>
+      </w:pPr>
+      <w:r>
+        <w:t>2.4 Modifying elements</w:t>
+      </w:r>
+    </w:p>
+    <w:tbl>
+      <w:tblPr>
+        <w:tblStyle w:val="TableGrid"/>
+        <w:tblW w:w="0" w:type="auto"/>
+        <w:tblLook w:val="04A0" w:firstRow="1" w:lastRow="0" w:firstColumn="1" w:lastColumn="0" w:noHBand="0" w:noVBand="1"/>
+      </w:tblPr>
+      <w:tblGrid>
+        <w:gridCol w:w="9016"/>
+      </w:tblGrid>
+      <w:tr>
+        <w:tc>
+          <w:tcPr>
+            <w:tcW w:w="9016" w:type="dxa"/>
+          </w:tcPr>
+          <w:p>
+            <w:r>
+              <w:t># Change the element of ‘xMat’ in the third row and first column to ‘6’</w:t>
+            </w:r>
+          </w:p>
+          <w:p>
+            <w:r>
+              <w:t>xMat[3, 1] = 6</w:t>
+            </w:r>
+          </w:p>
+          <w:p>
+            <w:r>
+              <w:t># Replace the second column of ‘z.mat’ by 0’s</w:t>
+            </w:r>
+          </w:p>
+          <w:p>
+            <w:r>
+              <w:t>z.mat[, 2] = 0</w:t>
+            </w:r>
+          </w:p>
+        </w:tc>
+      </w:tr>
+    </w:tbl>
+    <w:p/>
+    <w:p>
+      <w:r>
+        <w:t>2.4.1 Sorting and Ordering Items</w:t>
+      </w:r>
+    </w:p>
+    <w:p>
+      <w:r>
+        <w:t>Frequently we need to re-order the row/columns of a matrix or see the rank order or a sorted set elements of a ve</w:t>
+      </w:r>
+      <w:r>
+        <w:t>ctor.</w:t>
+      </w:r>
+    </w:p>
+    <w:p>
+      <w:r>
+        <w:tab/>
+        <w:t xml:space="preserve">The functions </w:t>
+      </w:r>
+      <w:r>
+        <w:rPr>
+          <w:i/>
+          <w:iCs/>
+        </w:rPr>
+        <w:t xml:space="preserve">sort </w:t>
+      </w:r>
+      <w:r>
+        <w:t xml:space="preserve">and </w:t>
+      </w:r>
+      <w:r>
+        <w:rPr>
+          <w:i/>
+          <w:iCs/>
+        </w:rPr>
+        <w:t xml:space="preserve">order </w:t>
+      </w:r>
+      <w:r>
+        <w:t xml:space="preserve">are designed to be applied on vectors. Sort returns a sorted vector. Order returns an index which can be used to sort a vector or matrix. </w:t>
+      </w:r>
+    </w:p>
+    <w:tbl>
+      <w:tblPr>
+        <w:tblStyle w:val="TableGrid"/>
+        <w:tblW w:w="0" w:type="auto"/>
+        <w:tblLook w:val="04A0" w:firstRow="1" w:lastRow="0" w:firstColumn="1" w:lastColumn="0" w:noHBand="0" w:noVBand="1"/>
+      </w:tblPr>
+      <w:tblGrid>
+        <w:gridCol w:w="9016"/>
+      </w:tblGrid>
+      <w:tr>
+        <w:tc>
+          <w:tcPr>
+            <w:tcW w:w="9016" w:type="dxa"/>
+          </w:tcPr>
+          <w:p>
+            <w:r>
+              <w:t># Simplest ‘sort’</w:t>
+            </w:r>
+          </w:p>
+          <w:p>
+            <w:r>
+              <w:t>z.vec = c(5, 3, 8, 2, 3.2)</w:t>
+            </w:r>
+          </w:p>
+          <w:p>
+            <w:r>
+              <w:t>sort(z.vec)</w:t>
+            </w:r>
+          </w:p>
+          <w:p/>
+          <w:p>
+            <w:r>
+              <w:t>order(z.vec)</w:t>
+            </w:r>
+          </w:p>
+        </w:tc>
+      </w:tr>
+    </w:tbl>
+    <w:p>
+      <w:r>
+        <w:t xml:space="preserve"> </w:t>
+      </w:r>
+    </w:p>
+    <w:p>
+      <w:r>
+        <w:t>Sorting the rows of a matrix. We will use an example dataset in R called ChickWeight. First have a look tat the ChickWeight documentation (help).</w:t>
+      </w:r>
+    </w:p>
+    <w:p>
+      <w:r>
+        <w:tab/>
+        <w:t>Lets take a subset of the matrix, say the first 36 rows.</w:t>
+      </w:r>
+    </w:p>
+    <w:tbl>
+      <w:tblPr>
+        <w:tblStyle w:val="TableGrid"/>
+        <w:tblW w:w="0" w:type="auto"/>
+        <w:tblLook w:val="04A0" w:firstRow="1" w:lastRow="0" w:firstColumn="1" w:lastColumn="0" w:noHBand="0" w:noVBand="1"/>
+      </w:tblPr>
+      <w:tblGrid>
+        <w:gridCol w:w="9016"/>
+      </w:tblGrid>
+      <w:tr>
+        <w:tc>
+          <w:tcPr>
+            <w:tcW w:w="9016" w:type="dxa"/>
+          </w:tcPr>
+          <w:p>
+            <w:r>
+              <w:lastRenderedPageBreak/>
+              <w:t>?ChickWeight</w:t>
+            </w:r>
+          </w:p>
+          <w:p>
+            <w:r>
+              <w:t>ChickWeight[1:2, ]</w:t>
+            </w:r>
+          </w:p>
+          <w:p>
+            <w:r>
+              <w:t>Chick.short = ChickWeight[1:36,  ]</w:t>
+            </w:r>
+          </w:p>
+          <w:p/>
+          <w:p>
+            <w:r>
+              <w:t># Now order this matrix by time and weight</w:t>
+            </w:r>
+          </w:p>
+          <w:p/>
+          <w:p>
+            <w:r>
+              <w:t>chickOrd = chick.short[order[chick.sort$weight), ]</w:t>
+            </w:r>
+          </w:p>
+          <w:p>
+            <w:r>
+              <w:t>chickOrd[1:5, ]</w:t>
+            </w:r>
+          </w:p>
+          <w:p/>
+          <w:p>
+            <w:r>
+              <w:t># By both time and weight</w:t>
+            </w:r>
+          </w:p>
+          <w:p>
+            <w:r>
+              <w:t>chick.str = chick.short[order(chick.short$Time, chick.short$weight), ]</w:t>
+            </w:r>
+          </w:p>
+          <w:p>
+            <w:r>
+              <w:t>chick.srt[1:5, ]</w:t>
+            </w:r>
+          </w:p>
+        </w:tc>
+      </w:tr>
+    </w:tbl>
+    <w:p/>
+    <w:p>
+      <w:pPr>
+        <w:pStyle w:val="Heading3"/>
+      </w:pPr>
+      <w:r>
+        <w:t>2.4.2 Missing Values</w:t>
+      </w:r>
+    </w:p>
+    <w:p>
+      <w:pPr>
+        <w:rPr>
+          <w:i/>
+          <w:iCs/>
+        </w:rPr>
+      </w:pPr>
+      <w:r>
+        <w:t xml:space="preserve">Missing values are assigned special value of </w:t>
+      </w:r>
+      <w:r>
+        <w:rPr>
+          <w:i/>
+          <w:iCs/>
+        </w:rPr>
+        <w:t>‘NA’</w:t>
+      </w:r>
+    </w:p>
+    <w:tbl>
+      <w:tblPr>
+        <w:tblStyle w:val="TableGrid"/>
+        <w:tblW w:w="0" w:type="auto"/>
+        <w:tblLook w:val="04A0" w:firstRow="1" w:lastRow="0" w:firstColumn="1" w:lastColumn="0" w:noHBand="0" w:noVBand="1"/>
+      </w:tblPr>
+      <w:tblGrid>
+        <w:gridCol w:w="9016"/>
+      </w:tblGrid>
+      <w:tr>
+        <w:tc>
+          <w:tcPr>
+            <w:tcW w:w="9016" w:type="dxa"/>
+          </w:tcPr>
+          <w:p>
+            <w:r>
+              <w:t>z = c(1:3, NA)</w:t>
+            </w:r>
+          </w:p>
+          <w:p>
+            <w:r>
+              <w:t>z</w:t>
+            </w:r>
+          </w:p>
+          <w:p/>
+          <w:p>
+            <w:r>
+              <w:t>ind = is.na(z)</w:t>
+            </w:r>
+          </w:p>
+          <w:p>
+            <w:r>
+              <w:t>ind</w:t>
+            </w:r>
+          </w:p>
+        </w:tc>
+      </w:tr>
+    </w:tbl>
+    <w:p>
+      <w:r>
+        <w:t>To remove missing values from a vector</w:t>
+      </w:r>
+    </w:p>
+    <w:tbl>
+      <w:tblPr>
+        <w:tblStyle w:val="TableGrid"/>
+        <w:tblW w:w="0" w:type="auto"/>
+        <w:tblLook w:val="04A0" w:firstRow="1" w:lastRow="0" w:firstColumn="1" w:lastColumn="0" w:noHBand="0" w:noVBand="1"/>
+      </w:tblPr>
+      <w:tblGrid>
+        <w:gridCol w:w="9016"/>
+      </w:tblGrid>
+      <w:tr>
+        <w:tc>
+          <w:tcPr>
+            <w:tcW w:w="9016" w:type="dxa"/>
+          </w:tcPr>
+          <w:p>
+            <w:r>
+              <w:t>print(z)</w:t>
+            </w:r>
+          </w:p>
+          <w:p/>
+          <w:p>
+            <w:r>
+              <w:t>x = z[!is.na(z)]</w:t>
+            </w:r>
+          </w:p>
+          <w:p>
+            <w:r>
+              <w:t>print(x)</w:t>
+            </w:r>
+          </w:p>
+        </w:tc>
+      </w:tr>
+    </w:tbl>
+    <w:p>
+      <w:r>
+        <w:t>Check to see if a vector has all, any or a certain number of missing values. These create logical vectors which can be used to filter a matrix or data.frame</w:t>
+      </w:r>
+    </w:p>
+    <w:tbl>
+      <w:tblPr>
+        <w:tblStyle w:val="TableGrid"/>
+        <w:tblW w:w="0" w:type="auto"/>
+        <w:tblLook w:val="04A0" w:firstRow="1" w:lastRow="0" w:firstColumn="1" w:lastColumn="0" w:noHBand="0" w:noVBand="1"/>
+      </w:tblPr>
+      <w:tblGrid>
+        <w:gridCol w:w="9016"/>
+      </w:tblGrid>
+      <w:tr>
+        <w:tc>
+          <w:tcPr>
+            <w:tcW w:w="9016" w:type="dxa"/>
+          </w:tcPr>
+          <w:p>
+            <w:r>
+              <w:t>all.(is.na(</w:t>
+            </w:r>
+            <w:r>
+              <w:t>z</w:t>
+            </w:r>
+            <w:r>
+              <w:t>))</w:t>
+            </w:r>
+          </w:p>
+          <w:p>
+            <w:r>
+              <w:t>any(is.na(z))</w:t>
+            </w:r>
+          </w:p>
+          <w:p>
+            <w:r>
+              <w:t>sum(is.na(z))</w:t>
+            </w:r>
+          </w:p>
+          <w:p>
+            <w:r>
+              <w:t>sum(is.na(z)) &gt; 1</w:t>
+            </w:r>
+          </w:p>
+        </w:tc>
+      </w:tr>
+    </w:tbl>
+    <w:p/>
+    <w:p>
+      <w:pPr>
+        <w:pStyle w:val="Heading3"/>
+      </w:pPr>
+      <w:r>
+        <w:t>2.4.3 Creating Empty Vectors and Matrices</w:t>
+      </w:r>
+    </w:p>
+    <w:p>
+      <w:r>
+        <w:t>To create an empty vector, matrix or data.frame</w:t>
+      </w:r>
+    </w:p>
+    <w:tbl>
+      <w:tblPr>
+        <w:tblStyle w:val="TableGrid"/>
+        <w:tblW w:w="0" w:type="auto"/>
+        <w:tblLook w:val="04A0" w:firstRow="1" w:lastRow="0" w:firstColumn="1" w:lastColumn="0" w:noHBand="0" w:noVBand="1"/>
+      </w:tblPr>
+      <w:tblGrid>
+        <w:gridCol w:w="9016"/>
+      </w:tblGrid>
+      <w:tr>
+        <w:tc>
+          <w:tcPr>
+            <w:tcW w:w="9016" w:type="dxa"/>
+          </w:tcPr>
+          <w:p>
+            <w:r>
+              <w:t>x1 = numeric()</w:t>
+            </w:r>
+          </w:p>
+          <w:p>
+            <w:r>
+              <w:t>x2 = numeric(5)</w:t>
+            </w:r>
+          </w:p>
+          <w:p>
+            <w:r>
+              <w:t>x1.mat = matrix(0, nrow = 10, ncol = 3)</w:t>
+            </w:r>
+          </w:p>
+        </w:tc>
+      </w:tr>
+    </w:tbl>
+    <w:p/>
+    <w:p>
+      <w:pPr>
+        <w:pStyle w:val="Heading2"/>
+      </w:pPr>
+      <w:r>
+        <w:t>2.5 Quick Recap</w:t>
+      </w:r>
+    </w:p>
+    <w:p>
+      <w:pPr>
+        <w:pStyle w:val="ListParagraph"/>
+        <w:numPr>
+          <w:ilvl w:val="0"/>
+          <w:numId w:val="16"/>
+        </w:numPr>
+      </w:pPr>
+      <w:r>
+        <w:t>R Environment, interface, R help and R-project.org and Bioconductor.org website</w:t>
+      </w:r>
+    </w:p>
+    <w:p>
+      <w:pPr>
+        <w:pStyle w:val="ListParagraph"/>
+        <w:numPr>
+          <w:ilvl w:val="0"/>
+          <w:numId w:val="16"/>
+        </w:numPr>
+      </w:pPr>
+      <w:r>
+        <w:t>Installing R and R packages.</w:t>
+      </w:r>
+    </w:p>
+    <w:p>
+      <w:pPr>
+        <w:pStyle w:val="ListParagraph"/>
+        <w:numPr>
+          <w:ilvl w:val="0"/>
+          <w:numId w:val="16"/>
+        </w:numPr>
+      </w:pPr>
+      <w:r>
+        <w:t>assignment &lt;-, = , -&gt;</w:t>
+      </w:r>
+    </w:p>
+    <w:p>
+      <w:pPr>
+        <w:pStyle w:val="ListParagraph"/>
+        <w:numPr>
+          <w:ilvl w:val="0"/>
+          <w:numId w:val="16"/>
+        </w:numPr>
+      </w:pPr>
+      <w:r>
+        <w:t>operators ==, != , &lt;, &gt;, Boolean Operators &amp;, |</w:t>
+      </w:r>
+    </w:p>
+    <w:p>
+      <w:pPr>
+        <w:pStyle w:val="ListParagraph"/>
+        <w:numPr>
+          <w:ilvl w:val="0"/>
+          <w:numId w:val="16"/>
+        </w:numPr>
+      </w:pPr>
+      <w:r>
+        <w:t xml:space="preserve">Management of R session, starting session, </w:t>
+      </w:r>
+      <w:r>
+        <w:rPr>
+          <w:i/>
+          <w:iCs/>
+        </w:rPr>
+        <w:t>getwd(), setwd(), dir()</w:t>
+      </w:r>
+    </w:p>
+    <w:p>
+      <w:pPr>
+        <w:pStyle w:val="ListParagraph"/>
+        <w:numPr>
+          <w:ilvl w:val="0"/>
+          <w:numId w:val="16"/>
+        </w:numPr>
+      </w:pPr>
+      <w:r>
+        <w:t xml:space="preserve">Listing and deleting objects in memory, </w:t>
+      </w:r>
+      <w:r>
+        <w:rPr>
+          <w:i/>
+          <w:iCs/>
+        </w:rPr>
+        <w:t>ls(), rm()</w:t>
+      </w:r>
+    </w:p>
+    <w:p>
+      <w:pPr>
+        <w:pStyle w:val="ListParagraph"/>
+        <w:numPr>
+          <w:ilvl w:val="0"/>
+          <w:numId w:val="16"/>
+        </w:numPr>
+      </w:pPr>
+      <w:r>
+        <w:t>R Objects</w:t>
+      </w:r>
+    </w:p>
+    <w:tbl>
+      <w:tblPr>
+        <w:tblStyle w:val="TableGrid"/>
+        <w:tblW w:w="0" w:type="auto"/>
+        <w:tblLook w:val="04A0" w:firstRow="1" w:lastRow="0" w:firstColumn="1" w:lastColumn="0" w:noHBand="0" w:noVBand="1"/>
+      </w:tblPr>
+      <w:tblGrid>
+        <w:gridCol w:w="3005"/>
+        <w:gridCol w:w="3005"/>
+        <w:gridCol w:w="3006"/>
+      </w:tblGrid>
+      <w:tr>
+        <w:tc>
+          <w:tcPr>
+            <w:tcW w:w="3005" w:type="dxa"/>
+          </w:tcPr>
+          <w:p>
+            <w:r>
+              <w:t>Objects</w:t>
+            </w:r>
+          </w:p>
+        </w:tc>
+        <w:tc>
+          <w:tcPr>
+            <w:tcW w:w="3005" w:type="dxa"/>
+          </w:tcPr>
+          <w:p>
+            <w:r>
+              <w:t>Modes</w:t>
+            </w:r>
+          </w:p>
+        </w:tc>
+        <w:tc>
+          <w:tcPr>
+            <w:tcW w:w="3006" w:type="dxa"/>
+          </w:tcPr>
+          <w:p>
+            <w:r>
+              <w:t>Allow &gt; 1 Modes</w:t>
+            </w:r>
+          </w:p>
+        </w:tc>
+      </w:tr>
+      <w:tr>
+        <w:tc>
+          <w:tcPr>
+            <w:tcW w:w="3005" w:type="dxa"/>
+          </w:tcPr>
+          <w:p>
+            <w:r>
+              <w:t xml:space="preserve">Vector </w:t>
+            </w:r>
+          </w:p>
+        </w:tc>
+        <w:tc>
+          <w:tcPr>
+            <w:tcW w:w="3005" w:type="dxa"/>
+          </w:tcPr>
+          <w:p>
+            <w:r>
+              <w:t>Numeric, character, complex or logical</w:t>
+            </w:r>
+          </w:p>
+        </w:tc>
+        <w:tc>
+          <w:tcPr>
+            <w:tcW w:w="3006" w:type="dxa"/>
+          </w:tcPr>
+          <w:p>
+            <w:r>
+              <w:t>No</w:t>
+            </w:r>
+          </w:p>
+        </w:tc>
+      </w:tr>
+      <w:tr>
+        <w:tc>
+          <w:tcPr>
+            <w:tcW w:w="3005" w:type="dxa"/>
+          </w:tcPr>
+          <w:p>
+            <w:r>
+              <w:t>Matrix</w:t>
+            </w:r>
+          </w:p>
+        </w:tc>
+        <w:tc>
+          <w:tcPr>
+            <w:tcW w:w="3005" w:type="dxa"/>
+          </w:tcPr>
+          <w:p>
+            <w:r>
+              <w:t>Numeric, character, complex or logical</w:t>
+            </w:r>
+          </w:p>
+        </w:tc>
+        <w:tc>
+          <w:tcPr>
+            <w:tcW w:w="3006" w:type="dxa"/>
+          </w:tcPr>
+          <w:p>
+            <w:r>
+              <w:t>No</w:t>
+            </w:r>
+          </w:p>
+        </w:tc>
+      </w:tr>
+      <w:tr>
+        <w:tc>
+          <w:tcPr>
+            <w:tcW w:w="3005" w:type="dxa"/>
+          </w:tcPr>
+          <w:p>
+            <w:r>
+              <w:lastRenderedPageBreak/>
+              <w:t>List</w:t>
+            </w:r>
+          </w:p>
+        </w:tc>
+        <w:tc>
+          <w:tcPr>
+            <w:tcW w:w="3005" w:type="dxa"/>
+          </w:tcPr>
+          <w:p>
+            <w:r>
+              <w:t>Numeric, character, complex, logical, function, expression, ..</w:t>
+            </w:r>
+          </w:p>
+        </w:tc>
+        <w:tc>
+          <w:tcPr>
+            <w:tcW w:w="3006" w:type="dxa"/>
+          </w:tcPr>
+          <w:p>
+            <w:r>
+              <w:t>Yes</w:t>
+            </w:r>
+          </w:p>
+        </w:tc>
+      </w:tr>
+      <w:tr>
+        <w:tc>
+          <w:tcPr>
+            <w:tcW w:w="3005" w:type="dxa"/>
+          </w:tcPr>
+          <w:p>
+            <w:r>
+              <w:t>Data.frame</w:t>
+            </w:r>
+          </w:p>
+        </w:tc>
+        <w:tc>
+          <w:tcPr>
+            <w:tcW w:w="3005" w:type="dxa"/>
+          </w:tcPr>
+          <w:p>
+            <w:r>
+              <w:t>Numeric, character, complex or logical</w:t>
+            </w:r>
+          </w:p>
+        </w:tc>
+        <w:tc>
+          <w:tcPr>
+            <w:tcW w:w="3006" w:type="dxa"/>
+          </w:tcPr>
+          <w:p>
+            <w:r>
+              <w:t>Yes</w:t>
+            </w:r>
+          </w:p>
+        </w:tc>
+      </w:tr>
+      <w:tr>
+        <w:tc>
+          <w:tcPr>
+            <w:tcW w:w="3005" w:type="dxa"/>
+          </w:tcPr>
+          <w:p>
+            <w:r>
+              <w:t>Factor</w:t>
+            </w:r>
+          </w:p>
+        </w:tc>
+        <w:tc>
+          <w:tcPr>
+            <w:tcW w:w="3005" w:type="dxa"/>
+          </w:tcPr>
+          <w:p>
+            <w:r>
+              <w:t>Numeric or character</w:t>
+            </w:r>
+          </w:p>
+        </w:tc>
+        <w:tc>
+          <w:tcPr>
+            <w:tcW w:w="3006" w:type="dxa"/>
+          </w:tcPr>
+          <w:p>
+            <w:r>
+              <w:t>No</w:t>
+            </w:r>
+          </w:p>
+        </w:tc>
+      </w:tr>
+      <w:tr>
+        <w:tc>
+          <w:tcPr>
+            <w:tcW w:w="3005" w:type="dxa"/>
+          </w:tcPr>
+          <w:p>
+            <w:r>
+              <w:t>Array</w:t>
+            </w:r>
+          </w:p>
+        </w:tc>
+        <w:tc>
+          <w:tcPr>
+            <w:tcW w:w="3005" w:type="dxa"/>
+          </w:tcPr>
+          <w:p>
+            <w:r>
+              <w:t>Numeric, character, complex or logical</w:t>
+            </w:r>
+          </w:p>
+        </w:tc>
+        <w:tc>
+          <w:tcPr>
+            <w:tcW w:w="3006" w:type="dxa"/>
+          </w:tcPr>
+          <w:p>
+            <w:r>
+              <w:t>No</w:t>
+            </w:r>
+          </w:p>
+        </w:tc>
+      </w:tr>
+    </w:tbl>
+    <w:p>
+      <w:r>
+        <w:t>*Whether object allows elements of different modes. For example all elements in a vector or array have to be of the same mode. Whereas a list can contain any type of object including a list.</w:t>
+      </w:r>
+    </w:p>
+    <w:p>
+      <w:r>
+        <w:t xml:space="preserve">There are other objects type include </w:t>
+      </w:r>
+      <w:r>
+        <w:rPr>
+          <w:i/>
+          <w:iCs/>
+        </w:rPr>
+        <w:t>ts(</w:t>
+      </w:r>
+      <w:r>
+        <w:t>time series) data time etc. See the R manual for more information. All R Objects have the attributes mode and length.</w:t>
+      </w:r>
+    </w:p>
+    <w:p>
+      <w:pPr>
+        <w:pStyle w:val="ListParagraph"/>
+        <w:numPr>
+          <w:ilvl w:val="0"/>
+          <w:numId w:val="17"/>
+        </w:numPr>
+      </w:pPr>
+      <w:r>
+        <w:t>Creating objects: c(), matrix(), data.frame(), seq(), rep(), etc</w:t>
+      </w:r>
+    </w:p>
+    <w:p>
+      <w:pPr>
+        <w:pStyle w:val="ListParagraph"/>
+        <w:numPr>
+          <w:ilvl w:val="0"/>
+          <w:numId w:val="17"/>
+        </w:numPr>
+      </w:pPr>
+      <w:r>
+        <w:t>Adding rows/columns to a matrix using rbind() or cbind()</w:t>
+      </w:r>
+    </w:p>
+    <w:p>
+      <w:pPr>
+        <w:pStyle w:val="ListParagraph"/>
+        <w:numPr>
+          <w:ilvl w:val="0"/>
+          <w:numId w:val="17"/>
+        </w:numPr>
+      </w:pPr>
+      <w:r>
+        <w:t>Subsetting/Accessing elements in a vector(), matrix(), data.frame(), list() by element name or index.</w:t>
+      </w:r>
+    </w:p>
+    <w:p/>
+    <w:p>
+      <w:pPr>
+        <w:pStyle w:val="Heading2"/>
+      </w:pPr>
+      <w:r>
+        <w:t>2.6 Exercise 1</w:t>
+      </w:r>
+    </w:p>
+    <w:p>
+      <w:r>
+        <w:t>For this exercise we will work on data from a study which examined the weight, height and age of women. Data from the women Study is available as an R dataset and information about this study can be found by using R help(hint?women) which we will read directly from the website.</w:t>
+      </w:r>
+    </w:p>
+    <w:p>
+      <w:r>
+        <w:t xml:space="preserve">Basic tools for reading and writing data are respectively: </w:t>
+      </w:r>
+      <w:r>
+        <w:rPr>
+          <w:i/>
+          <w:iCs/>
+        </w:rPr>
+        <w:t xml:space="preserve">read.table() </w:t>
+      </w:r>
+      <w:r>
+        <w:t xml:space="preserve">and </w:t>
+      </w:r>
+      <w:r>
+        <w:rPr>
+          <w:i/>
+          <w:iCs/>
+        </w:rPr>
+        <w:t xml:space="preserve">write.table(). </w:t>
+      </w:r>
+      <w:r>
+        <w:t>We will go into further details about each later today</w:t>
+      </w:r>
+      <w:r>
+        <w:t>, but first lets read in this file by typing thse commands:</w:t>
+      </w:r>
+    </w:p>
+    <w:tbl>
+      <w:tblPr>
+        <w:tblStyle w:val="TableGrid"/>
+        <w:tblW w:w="0" w:type="auto"/>
+        <w:tblLook w:val="04A0" w:firstRow="1" w:lastRow="0" w:firstColumn="1" w:lastColumn="0" w:noHBand="0" w:noVBand="1"/>
+      </w:tblPr>
+      <w:tblGrid>
+        <w:gridCol w:w="9016"/>
+      </w:tblGrid>
+      <w:tr>
+        <w:tc>
+          <w:tcPr>
+            <w:tcW w:w="9016" w:type="dxa"/>
+          </w:tcPr>
+          <w:p>
+            <w:r>
+              <w:t>myURL &lt;- "http://bcb.dfci.harvard.edu/˜aedin/courses/Bioconductor/Women.txt" women &lt;- read.table(myURL, sep = "\t", header = TRUE)</w:t>
+            </w:r>
+          </w:p>
+        </w:tc>
+      </w:tr>
+    </w:tbl>
+    <w:p>
+      <w:pPr>
+        <w:pStyle w:val="ListParagraph"/>
+        <w:numPr>
+          <w:ilvl w:val="0"/>
+          <w:numId w:val="18"/>
+        </w:numPr>
+      </w:pPr>
+      <w:r>
+        <w:t>Get help on the command colnames</w:t>
+      </w:r>
+    </w:p>
+    <w:p>
+      <w:pPr>
+        <w:pStyle w:val="ListParagraph"/>
+        <w:numPr>
+          <w:ilvl w:val="0"/>
+          <w:numId w:val="18"/>
+        </w:numPr>
+      </w:pPr>
+      <w:r>
+        <w:t>What is the class of this dataset?</w:t>
+      </w:r>
+    </w:p>
+    <w:p>
+      <w:pPr>
+        <w:pStyle w:val="ListParagraph"/>
+        <w:numPr>
+          <w:ilvl w:val="0"/>
+          <w:numId w:val="18"/>
+        </w:numPr>
+      </w:pPr>
+      <w:r>
+        <w:t>How many rows and columns are in the data? (hint try using the functions str, dim, nrow and ncol).</w:t>
+      </w:r>
+    </w:p>
+    <w:p>
+      <w:pPr>
+        <w:pStyle w:val="ListParagraph"/>
+        <w:numPr>
+          <w:ilvl w:val="0"/>
+          <w:numId w:val="18"/>
+        </w:numPr>
+      </w:pPr>
+      <w:r>
+        <w:t>Use the summary(), to view the mean height and weight of weomen.</w:t>
+      </w:r>
+    </w:p>
+    <w:p>
+      <w:pPr>
+        <w:pStyle w:val="ListParagraph"/>
+        <w:numPr>
+          <w:ilvl w:val="0"/>
+          <w:numId w:val="18"/>
+        </w:numPr>
+      </w:pPr>
+      <w:r>
+        <w:t>Compare the result to using the function colMeans.</w:t>
+      </w:r>
+    </w:p>
+    <w:p>
+      <w:pPr>
+        <w:pStyle w:val="ListParagraph"/>
+        <w:numPr>
+          <w:ilvl w:val="0"/>
+          <w:numId w:val="18"/>
+        </w:numPr>
+      </w:pPr>
+      <w:r>
+        <w:t>How many women have a weight under 120?</w:t>
+      </w:r>
+    </w:p>
+    <w:p>
+      <w:pPr>
+        <w:pStyle w:val="ListParagraph"/>
+        <w:numPr>
+          <w:ilvl w:val="0"/>
+          <w:numId w:val="18"/>
+        </w:numPr>
+      </w:pPr>
+      <w:r>
+        <w:t>What is the average height of women who weigh between 124 and 150 pounds (hint: need to select the data, and find the mean).</w:t>
+      </w:r>
+    </w:p>
+    <w:p>
+      <w:pPr>
+        <w:pStyle w:val="ListParagraph"/>
+        <w:numPr>
+          <w:ilvl w:val="0"/>
+          <w:numId w:val="18"/>
+        </w:numPr>
+      </w:pPr>
+      <w:r>
+        <w:t xml:space="preserve">Sort the matrix </w:t>
+      </w:r>
+      <w:r>
+        <w:rPr>
+          <w:i/>
+          <w:iCs/>
+        </w:rPr>
+        <w:t>women</w:t>
+      </w:r>
+      <w:r>
+        <w:t xml:space="preserve"> by ‘weight’ hint use order.</w:t>
+      </w:r>
+    </w:p>
+    <w:p>
+      <w:pPr>
+        <w:pStyle w:val="ListParagraph"/>
+        <w:numPr>
+          <w:ilvl w:val="0"/>
+          <w:numId w:val="18"/>
+        </w:numPr>
+      </w:pPr>
+      <w:r>
+        <w:t>Give the 5</w:t>
+      </w:r>
+      <w:r>
+        <w:rPr>
+          <w:vertAlign w:val="superscript"/>
+        </w:rPr>
+        <w:t>th</w:t>
+      </w:r>
+      <w:r>
+        <w:t xml:space="preserve"> row the name “Lucy”.</w:t>
+      </w:r>
+    </w:p>
     <w:sectPr>
       <w:footerReference w:type="default" r:id="rId17"/>
       <w:pgSz w:w="11906" w:h="16838" w:code="9"/>
@@ -6384,6 +7613,205 @@
     </w:lvl>
   </w:abstractNum>
   <w:abstractNum w:abstractNumId="9" w15:restartNumberingAfterBreak="0">
+    <w:nsid w:val="3BEF109D"/>
+    <w:multiLevelType w:val="hybridMultilevel"/>
+    <w:tmpl w:val="1C2081AC"/>
+    <w:lvl w:ilvl="0" w:tplc="FFFFFFFF">
+      <w:start w:val="1"/>
+      <w:numFmt w:val="decimal"/>
+      <w:lvlText w:val="%1."/>
+      <w:lvlJc w:val="left"/>
+      <w:pPr>
+        <w:ind w:left="770" w:hanging="360"/>
+      </w:pPr>
+    </w:lvl>
+    <w:lvl w:ilvl="1" w:tplc="FFFFFFFF" w:tentative="1">
+      <w:start w:val="1"/>
+      <w:numFmt w:val="lowerLetter"/>
+      <w:lvlText w:val="%2."/>
+      <w:lvlJc w:val="left"/>
+      <w:pPr>
+        <w:ind w:left="1490" w:hanging="360"/>
+      </w:pPr>
+    </w:lvl>
+    <w:lvl w:ilvl="2" w:tplc="FFFFFFFF" w:tentative="1">
+      <w:start w:val="1"/>
+      <w:numFmt w:val="lowerRoman"/>
+      <w:lvlText w:val="%3."/>
+      <w:lvlJc w:val="right"/>
+      <w:pPr>
+        <w:ind w:left="2210" w:hanging="180"/>
+      </w:pPr>
+    </w:lvl>
+    <w:lvl w:ilvl="3" w:tplc="FFFFFFFF" w:tentative="1">
+      <w:start w:val="1"/>
+      <w:numFmt w:val="decimal"/>
+      <w:lvlText w:val="%4."/>
+      <w:lvlJc w:val="left"/>
+      <w:pPr>
+        <w:ind w:left="2930" w:hanging="360"/>
+      </w:pPr>
+    </w:lvl>
+    <w:lvl w:ilvl="4" w:tplc="FFFFFFFF" w:tentative="1">
+      <w:start w:val="1"/>
+      <w:numFmt w:val="lowerLetter"/>
+      <w:lvlText w:val="%5."/>
+      <w:lvlJc w:val="left"/>
+      <w:pPr>
+        <w:ind w:left="3650" w:hanging="360"/>
+      </w:pPr>
+    </w:lvl>
+    <w:lvl w:ilvl="5" w:tplc="FFFFFFFF" w:tentative="1">
+      <w:start w:val="1"/>
+      <w:numFmt w:val="lowerRoman"/>
+      <w:lvlText w:val="%6."/>
+      <w:lvlJc w:val="right"/>
+      <w:pPr>
+        <w:ind w:left="4370" w:hanging="180"/>
+      </w:pPr>
+    </w:lvl>
+    <w:lvl w:ilvl="6" w:tplc="FFFFFFFF" w:tentative="1">
+      <w:start w:val="1"/>
+      <w:numFmt w:val="decimal"/>
+      <w:lvlText w:val="%7."/>
+      <w:lvlJc w:val="left"/>
+      <w:pPr>
+        <w:ind w:left="5090" w:hanging="360"/>
+      </w:pPr>
+    </w:lvl>
+    <w:lvl w:ilvl="7" w:tplc="FFFFFFFF" w:tentative="1">
+      <w:start w:val="1"/>
+      <w:numFmt w:val="lowerLetter"/>
+      <w:lvlText w:val="%8."/>
+      <w:lvlJc w:val="left"/>
+      <w:pPr>
+        <w:ind w:left="5810" w:hanging="360"/>
+      </w:pPr>
+    </w:lvl>
+    <w:lvl w:ilvl="8" w:tplc="FFFFFFFF" w:tentative="1">
+      <w:start w:val="1"/>
+      <w:numFmt w:val="lowerRoman"/>
+      <w:lvlText w:val="%9."/>
+      <w:lvlJc w:val="right"/>
+      <w:pPr>
+        <w:ind w:left="6530" w:hanging="180"/>
+      </w:pPr>
+    </w:lvl>
+  </w:abstractNum>
+  <w:abstractNum w:abstractNumId="10" w15:restartNumberingAfterBreak="0">
+    <w:nsid w:val="3E7A090A"/>
+    <w:multiLevelType w:val="hybridMultilevel"/>
+    <w:tmpl w:val="EC6697A8"/>
+    <w:lvl w:ilvl="0" w:tplc="04090001">
+      <w:start w:val="1"/>
+      <w:numFmt w:val="bullet"/>
+      <w:lvlText w:val=""/>
+      <w:lvlJc w:val="left"/>
+      <w:pPr>
+        <w:ind w:left="720" w:hanging="360"/>
+      </w:pPr>
+      <w:rPr>
+        <w:rFonts w:ascii="Symbol" w:hAnsi="Symbol" w:hint="default"/>
+      </w:rPr>
+    </w:lvl>
+    <w:lvl w:ilvl="1" w:tplc="04090003" w:tentative="1">
+      <w:start w:val="1"/>
+      <w:numFmt w:val="bullet"/>
+      <w:lvlText w:val="o"/>
+      <w:lvlJc w:val="left"/>
+      <w:pPr>
+        <w:ind w:left="1440" w:hanging="360"/>
+      </w:pPr>
+      <w:rPr>
+        <w:rFonts w:ascii="Courier New" w:hAnsi="Courier New" w:cs="Courier New" w:hint="default"/>
+      </w:rPr>
+    </w:lvl>
+    <w:lvl w:ilvl="2" w:tplc="04090005" w:tentative="1">
+      <w:start w:val="1"/>
+      <w:numFmt w:val="bullet"/>
+      <w:lvlText w:val=""/>
+      <w:lvlJc w:val="left"/>
+      <w:pPr>
+        <w:ind w:left="2160" w:hanging="360"/>
+      </w:pPr>
+      <w:rPr>
+        <w:rFonts w:ascii="Wingdings" w:hAnsi="Wingdings" w:hint="default"/>
+      </w:rPr>
+    </w:lvl>
+    <w:lvl w:ilvl="3" w:tplc="04090001" w:tentative="1">
+      <w:start w:val="1"/>
+      <w:numFmt w:val="bullet"/>
+      <w:lvlText w:val=""/>
+      <w:lvlJc w:val="left"/>
+      <w:pPr>
+        <w:ind w:left="2880" w:hanging="360"/>
+      </w:pPr>
+      <w:rPr>
+        <w:rFonts w:ascii="Symbol" w:hAnsi="Symbol" w:hint="default"/>
+      </w:rPr>
+    </w:lvl>
+    <w:lvl w:ilvl="4" w:tplc="04090003" w:tentative="1">
+      <w:start w:val="1"/>
+      <w:numFmt w:val="bullet"/>
+      <w:lvlText w:val="o"/>
+      <w:lvlJc w:val="left"/>
+      <w:pPr>
+        <w:ind w:left="3600" w:hanging="360"/>
+      </w:pPr>
+      <w:rPr>
+        <w:rFonts w:ascii="Courier New" w:hAnsi="Courier New" w:cs="Courier New" w:hint="default"/>
+      </w:rPr>
+    </w:lvl>
+    <w:lvl w:ilvl="5" w:tplc="04090005" w:tentative="1">
+      <w:start w:val="1"/>
+      <w:numFmt w:val="bullet"/>
+      <w:lvlText w:val=""/>
+      <w:lvlJc w:val="left"/>
+      <w:pPr>
+        <w:ind w:left="4320" w:hanging="360"/>
+      </w:pPr>
+      <w:rPr>
+        <w:rFonts w:ascii="Wingdings" w:hAnsi="Wingdings" w:hint="default"/>
+      </w:rPr>
+    </w:lvl>
+    <w:lvl w:ilvl="6" w:tplc="04090001" w:tentative="1">
+      <w:start w:val="1"/>
+      <w:numFmt w:val="bullet"/>
+      <w:lvlText w:val=""/>
+      <w:lvlJc w:val="left"/>
+      <w:pPr>
+        <w:ind w:left="5040" w:hanging="360"/>
+      </w:pPr>
+      <w:rPr>
+        <w:rFonts w:ascii="Symbol" w:hAnsi="Symbol" w:hint="default"/>
+      </w:rPr>
+    </w:lvl>
+    <w:lvl w:ilvl="7" w:tplc="04090003" w:tentative="1">
+      <w:start w:val="1"/>
+      <w:numFmt w:val="bullet"/>
+      <w:lvlText w:val="o"/>
+      <w:lvlJc w:val="left"/>
+      <w:pPr>
+        <w:ind w:left="5760" w:hanging="360"/>
+      </w:pPr>
+      <w:rPr>
+        <w:rFonts w:ascii="Courier New" w:hAnsi="Courier New" w:cs="Courier New" w:hint="default"/>
+      </w:rPr>
+    </w:lvl>
+    <w:lvl w:ilvl="8" w:tplc="04090005" w:tentative="1">
+      <w:start w:val="1"/>
+      <w:numFmt w:val="bullet"/>
+      <w:lvlText w:val=""/>
+      <w:lvlJc w:val="left"/>
+      <w:pPr>
+        <w:ind w:left="6480" w:hanging="360"/>
+      </w:pPr>
+      <w:rPr>
+        <w:rFonts w:ascii="Wingdings" w:hAnsi="Wingdings" w:hint="default"/>
+      </w:rPr>
+    </w:lvl>
+  </w:abstractNum>
+  <w:abstractNum w:abstractNumId="11" w15:restartNumberingAfterBreak="0">
     <w:nsid w:val="3ED52D16"/>
     <w:multiLevelType w:val="hybridMultilevel"/>
     <w:tmpl w:val="D56E72BC"/>
@@ -6496,7 +7924,7 @@
       </w:rPr>
     </w:lvl>
   </w:abstractNum>
-  <w:abstractNum w:abstractNumId="10" w15:restartNumberingAfterBreak="0">
+  <w:abstractNum w:abstractNumId="12" w15:restartNumberingAfterBreak="0">
     <w:nsid w:val="4939488D"/>
     <w:multiLevelType w:val="hybridMultilevel"/>
     <w:tmpl w:val="3BF20D80"/>
@@ -6609,7 +8037,7 @@
       </w:rPr>
     </w:lvl>
   </w:abstractNum>
-  <w:abstractNum w:abstractNumId="11" w15:restartNumberingAfterBreak="0">
+  <w:abstractNum w:abstractNumId="13" w15:restartNumberingAfterBreak="0">
     <w:nsid w:val="54E52FCA"/>
     <w:multiLevelType w:val="hybridMultilevel"/>
     <w:tmpl w:val="9666396C"/>
@@ -6695,7 +8123,7 @@
       </w:pPr>
     </w:lvl>
   </w:abstractNum>
-  <w:abstractNum w:abstractNumId="12" w15:restartNumberingAfterBreak="0">
+  <w:abstractNum w:abstractNumId="14" w15:restartNumberingAfterBreak="0">
     <w:nsid w:val="65856F06"/>
     <w:multiLevelType w:val="hybridMultilevel"/>
     <w:tmpl w:val="FB102A18"/>
@@ -6808,7 +8236,7 @@
       </w:rPr>
     </w:lvl>
   </w:abstractNum>
-  <w:abstractNum w:abstractNumId="13" w15:restartNumberingAfterBreak="0">
+  <w:abstractNum w:abstractNumId="15" w15:restartNumberingAfterBreak="0">
     <w:nsid w:val="6C0E1B88"/>
     <w:multiLevelType w:val="hybridMultilevel"/>
     <w:tmpl w:val="D540B4EA"/>
@@ -6921,10 +8349,123 @@
       </w:rPr>
     </w:lvl>
   </w:abstractNum>
-  <w:abstractNum w:abstractNumId="14" w15:restartNumberingAfterBreak="0">
+  <w:abstractNum w:abstractNumId="16" w15:restartNumberingAfterBreak="0">
+    <w:nsid w:val="6DC97A61"/>
+    <w:multiLevelType w:val="hybridMultilevel"/>
+    <w:tmpl w:val="96E661E2"/>
+    <w:lvl w:ilvl="0" w:tplc="04090001">
+      <w:start w:val="1"/>
+      <w:numFmt w:val="bullet"/>
+      <w:lvlText w:val=""/>
+      <w:lvlJc w:val="left"/>
+      <w:pPr>
+        <w:ind w:left="720" w:hanging="360"/>
+      </w:pPr>
+      <w:rPr>
+        <w:rFonts w:ascii="Symbol" w:hAnsi="Symbol" w:hint="default"/>
+      </w:rPr>
+    </w:lvl>
+    <w:lvl w:ilvl="1" w:tplc="04090003">
+      <w:start w:val="1"/>
+      <w:numFmt w:val="bullet"/>
+      <w:lvlText w:val="o"/>
+      <w:lvlJc w:val="left"/>
+      <w:pPr>
+        <w:ind w:left="1440" w:hanging="360"/>
+      </w:pPr>
+      <w:rPr>
+        <w:rFonts w:ascii="Courier New" w:hAnsi="Courier New" w:cs="Courier New" w:hint="default"/>
+      </w:rPr>
+    </w:lvl>
+    <w:lvl w:ilvl="2" w:tplc="04090005" w:tentative="1">
+      <w:start w:val="1"/>
+      <w:numFmt w:val="bullet"/>
+      <w:lvlText w:val=""/>
+      <w:lvlJc w:val="left"/>
+      <w:pPr>
+        <w:ind w:left="2160" w:hanging="360"/>
+      </w:pPr>
+      <w:rPr>
+        <w:rFonts w:ascii="Wingdings" w:hAnsi="Wingdings" w:hint="default"/>
+      </w:rPr>
+    </w:lvl>
+    <w:lvl w:ilvl="3" w:tplc="04090001" w:tentative="1">
+      <w:start w:val="1"/>
+      <w:numFmt w:val="bullet"/>
+      <w:lvlText w:val=""/>
+      <w:lvlJc w:val="left"/>
+      <w:pPr>
+        <w:ind w:left="2880" w:hanging="360"/>
+      </w:pPr>
+      <w:rPr>
+        <w:rFonts w:ascii="Symbol" w:hAnsi="Symbol" w:hint="default"/>
+      </w:rPr>
+    </w:lvl>
+    <w:lvl w:ilvl="4" w:tplc="04090003" w:tentative="1">
+      <w:start w:val="1"/>
+      <w:numFmt w:val="bullet"/>
+      <w:lvlText w:val="o"/>
+      <w:lvlJc w:val="left"/>
+      <w:pPr>
+        <w:ind w:left="3600" w:hanging="360"/>
+      </w:pPr>
+      <w:rPr>
+        <w:rFonts w:ascii="Courier New" w:hAnsi="Courier New" w:cs="Courier New" w:hint="default"/>
+      </w:rPr>
+    </w:lvl>
+    <w:lvl w:ilvl="5" w:tplc="04090005" w:tentative="1">
+      <w:start w:val="1"/>
+      <w:numFmt w:val="bullet"/>
+      <w:lvlText w:val=""/>
+      <w:lvlJc w:val="left"/>
+      <w:pPr>
+        <w:ind w:left="4320" w:hanging="360"/>
+      </w:pPr>
+      <w:rPr>
+        <w:rFonts w:ascii="Wingdings" w:hAnsi="Wingdings" w:hint="default"/>
+      </w:rPr>
+    </w:lvl>
+    <w:lvl w:ilvl="6" w:tplc="04090001" w:tentative="1">
+      <w:start w:val="1"/>
+      <w:numFmt w:val="bullet"/>
+      <w:lvlText w:val=""/>
+      <w:lvlJc w:val="left"/>
+      <w:pPr>
+        <w:ind w:left="5040" w:hanging="360"/>
+      </w:pPr>
+      <w:rPr>
+        <w:rFonts w:ascii="Symbol" w:hAnsi="Symbol" w:hint="default"/>
+      </w:rPr>
+    </w:lvl>
+    <w:lvl w:ilvl="7" w:tplc="04090003" w:tentative="1">
+      <w:start w:val="1"/>
+      <w:numFmt w:val="bullet"/>
+      <w:lvlText w:val="o"/>
+      <w:lvlJc w:val="left"/>
+      <w:pPr>
+        <w:ind w:left="5760" w:hanging="360"/>
+      </w:pPr>
+      <w:rPr>
+        <w:rFonts w:ascii="Courier New" w:hAnsi="Courier New" w:cs="Courier New" w:hint="default"/>
+      </w:rPr>
+    </w:lvl>
+    <w:lvl w:ilvl="8" w:tplc="04090005" w:tentative="1">
+      <w:start w:val="1"/>
+      <w:numFmt w:val="bullet"/>
+      <w:lvlText w:val=""/>
+      <w:lvlJc w:val="left"/>
+      <w:pPr>
+        <w:ind w:left="6480" w:hanging="360"/>
+      </w:pPr>
+      <w:rPr>
+        <w:rFonts w:ascii="Wingdings" w:hAnsi="Wingdings" w:hint="default"/>
+      </w:rPr>
+    </w:lvl>
+  </w:abstractNum>
+  <w:abstractNum w:abstractNumId="17" w15:restartNumberingAfterBreak="0">
     <w:nsid w:val="7566222D"/>
     <w:multiLevelType w:val="hybridMultilevel"/>
-    <w:tmpl w:val="BBFE9230"/>
+    <w:tmpl w:val="1C2081AC"/>
     <w:lvl w:ilvl="0" w:tplc="0409000F">
       <w:start w:val="1"/>
       <w:numFmt w:val="decimal"/>
@@ -7011,19 +8552,19 @@
     <w:abstractNumId w:val="4"/>
   </w:num>
   <w:num w:numId="2" w16cid:durableId="1965111779">
-    <w:abstractNumId w:val="13"/>
+    <w:abstractNumId w:val="15"/>
   </w:num>
   <w:num w:numId="3" w16cid:durableId="716008123">
-    <w:abstractNumId w:val="10"/>
+    <w:abstractNumId w:val="12"/>
   </w:num>
   <w:num w:numId="4" w16cid:durableId="674038527">
     <w:abstractNumId w:val="3"/>
   </w:num>
   <w:num w:numId="5" w16cid:durableId="1952740739">
-    <w:abstractNumId w:val="14"/>
+    <w:abstractNumId w:val="17"/>
   </w:num>
   <w:num w:numId="6" w16cid:durableId="1558979827">
-    <w:abstractNumId w:val="9"/>
+    <w:abstractNumId w:val="11"/>
   </w:num>
   <w:num w:numId="7" w16cid:durableId="132645662">
     <w:abstractNumId w:val="8"/>
@@ -7035,7 +8576,7 @@
     <w:abstractNumId w:val="7"/>
   </w:num>
   <w:num w:numId="10" w16cid:durableId="474882202">
-    <w:abstractNumId w:val="12"/>
+    <w:abstractNumId w:val="14"/>
   </w:num>
   <w:num w:numId="11" w16cid:durableId="621769438">
     <w:abstractNumId w:val="0"/>
@@ -7044,13 +8585,22 @@
     <w:abstractNumId w:val="5"/>
   </w:num>
   <w:num w:numId="13" w16cid:durableId="668142488">
-    <w:abstractNumId w:val="11"/>
+    <w:abstractNumId w:val="13"/>
   </w:num>
   <w:num w:numId="14" w16cid:durableId="1576817992">
     <w:abstractNumId w:val="6"/>
   </w:num>
   <w:num w:numId="15" w16cid:durableId="1485583890">
     <w:abstractNumId w:val="1"/>
+  </w:num>
+  <w:num w:numId="16" w16cid:durableId="2044939014">
+    <w:abstractNumId w:val="16"/>
+  </w:num>
+  <w:num w:numId="17" w16cid:durableId="978996960">
+    <w:abstractNumId w:val="10"/>
+  </w:num>
+  <w:num w:numId="18" w16cid:durableId="328794464">
+    <w:abstractNumId w:val="9"/>
   </w:num>
 </w:numbering>
 </file>
@@ -7526,7 +9076,6 @@
   <w:style w:type="character" w:default="1" w:styleId="DefaultParagraphFont">
     <w:name w:val="Default Paragraph Font"/>
     <w:uiPriority w:val="1"/>
-    <w:semiHidden/>
     <w:unhideWhenUsed/>
   </w:style>
   <w:style w:type="table" w:default="1" w:styleId="TableNormal">

</xml_diff>